<commit_message>
v.3 20.06.24-1  del white lists in words template agreement
</commit_message>
<xml_diff>
--- a/storage/app/admin_fo_agreement_kk.docx
+++ b/storage/app/admin_fo_agreement_kk.docx
@@ -1,6 +1,6 @@
 
 <file path=word/document.xml><?xml version="1.0" encoding="utf-8"?>
-<w:document xmlns:wpc="http://schemas.microsoft.com/office/word/2010/wordprocessingCanvas" xmlns:cx="http://schemas.microsoft.com/office/drawing/2014/chartex" xmlns:cx1="http://schemas.microsoft.com/office/drawing/2015/9/8/chartex" xmlns:cx2="http://schemas.microsoft.com/office/drawing/2015/10/21/chartex" xmlns:cx3="http://schemas.microsoft.com/office/drawing/2016/5/9/chartex" xmlns:cx4="http://schemas.microsoft.com/office/drawing/2016/5/10/chartex" xmlns:cx5="http://schemas.microsoft.com/office/drawing/2016/5/11/chartex" xmlns:cx6="http://schemas.microsoft.com/office/drawing/2016/5/12/chartex" xmlns:cx7="http://schemas.microsoft.com/office/drawing/2016/5/13/chartex" xmlns:cx8="http://schemas.microsoft.com/office/drawing/2016/5/14/chartex" xmlns:mc="http://schemas.openxmlformats.org/markup-compatibility/2006" xmlns:aink="http://schemas.microsoft.com/office/drawing/2016/ink" xmlns:am3d="http://schemas.microsoft.com/office/drawing/2017/model3d" xmlns:o="urn:schemas-microsoft-com:office:office" xmlns:oel="http://schemas.microsoft.com/office/2019/extlst" xmlns:r="http://schemas.openxmlformats.org/officeDocument/2006/relationships" xmlns:m="http://schemas.openxmlformats.org/officeDocument/2006/math" xmlns:v="urn:schemas-microsoft-com:vml" xmlns:wp14="http://schemas.microsoft.com/office/word/2010/wordprocessingDrawing" xmlns:wp="http://schemas.openxmlformats.org/drawingml/2006/wordprocessingDrawing" xmlns:w10="urn:schemas-microsoft-com:office:word" xmlns:w="http://schemas.openxmlformats.org/wordprocessingml/2006/main" xmlns:w14="http://schemas.microsoft.com/office/word/2010/wordml" xmlns:w15="http://schemas.microsoft.com/office/word/2012/wordml" xmlns:w16cex="http://schemas.microsoft.com/office/word/2018/wordml/cex" xmlns:w16cid="http://schemas.microsoft.com/office/word/2016/wordml/cid" xmlns:w16="http://schemas.microsoft.com/office/word/2018/wordml" xmlns:w16du="http://schemas.microsoft.com/office/word/2023/wordml/word16du" xmlns:w16sdtdh="http://schemas.microsoft.com/office/word/2020/wordml/sdtdatahash" xmlns:w16se="http://schemas.microsoft.com/office/word/2015/wordml/symex" xmlns:wpg="http://schemas.microsoft.com/office/word/2010/wordprocessingGroup" xmlns:wpi="http://schemas.microsoft.com/office/word/2010/wordprocessingInk" xmlns:wne="http://schemas.microsoft.com/office/word/2006/wordml" xmlns:wps="http://schemas.microsoft.com/office/word/2010/wordprocessingShape" mc:Ignorable="w14 w15 w16se w16cid w16 w16cex w16sdtdh w16du wp14">
+<w:document xmlns:wpc="http://schemas.microsoft.com/office/word/2010/wordprocessingCanvas" xmlns:cx="http://schemas.microsoft.com/office/drawing/2014/chartex" xmlns:cx1="http://schemas.microsoft.com/office/drawing/2015/9/8/chartex" xmlns:cx2="http://schemas.microsoft.com/office/drawing/2015/10/21/chartex" xmlns:cx3="http://schemas.microsoft.com/office/drawing/2016/5/9/chartex" xmlns:cx4="http://schemas.microsoft.com/office/drawing/2016/5/10/chartex" xmlns:cx5="http://schemas.microsoft.com/office/drawing/2016/5/11/chartex" xmlns:cx6="http://schemas.microsoft.com/office/drawing/2016/5/12/chartex" xmlns:cx7="http://schemas.microsoft.com/office/drawing/2016/5/13/chartex" xmlns:cx8="http://schemas.microsoft.com/office/drawing/2016/5/14/chartex" xmlns:mc="http://schemas.openxmlformats.org/markup-compatibility/2006" xmlns:aink="http://schemas.microsoft.com/office/drawing/2016/ink" xmlns:am3d="http://schemas.microsoft.com/office/drawing/2017/model3d" xmlns:o="urn:schemas-microsoft-com:office:office" xmlns:r="http://schemas.openxmlformats.org/officeDocument/2006/relationships" xmlns:m="http://schemas.openxmlformats.org/officeDocument/2006/math" xmlns:v="urn:schemas-microsoft-com:vml" xmlns:wp14="http://schemas.microsoft.com/office/word/2010/wordprocessingDrawing" xmlns:wp="http://schemas.openxmlformats.org/drawingml/2006/wordprocessingDrawing" xmlns:w10="urn:schemas-microsoft-com:office:word" xmlns:w="http://schemas.openxmlformats.org/wordprocessingml/2006/main" xmlns:w14="http://schemas.microsoft.com/office/word/2010/wordml" xmlns:w15="http://schemas.microsoft.com/office/word/2012/wordml" xmlns:w16cex="http://schemas.microsoft.com/office/word/2018/wordml/cex" xmlns:w16cid="http://schemas.microsoft.com/office/word/2016/wordml/cid" xmlns:w16="http://schemas.microsoft.com/office/word/2018/wordml" xmlns:w16sdtdh="http://schemas.microsoft.com/office/word/2020/wordml/sdtdatahash" xmlns:w16se="http://schemas.microsoft.com/office/word/2015/wordml/symex" xmlns:wpg="http://schemas.microsoft.com/office/word/2010/wordprocessingGroup" xmlns:wpi="http://schemas.microsoft.com/office/word/2010/wordprocessingInk" xmlns:wne="http://schemas.microsoft.com/office/word/2006/wordml" xmlns:wps="http://schemas.microsoft.com/office/word/2010/wordprocessingShape" mc:Ignorable="w14 w15 w16se w16cid w16 w16cex w16sdtdh wp14">
   <w:body>
     <w:p>
       <w:pPr>
@@ -10823,6 +10823,18 @@
                 <w:rFonts w:ascii="Times New Roman" w:eastAsia="Times New Roman" w:hAnsi="Times New Roman" w:cs="Times New Roman"/>
                 <w:b/>
                 <w:bCs/>
+                <w:sz w:val="16"/>
+                <w:szCs w:val="16"/>
+              </w:rPr>
+            </w:pPr>
+          </w:p>
+          <w:p>
+            <w:pPr>
+              <w:spacing w:after="165" w:line="240" w:lineRule="auto"/>
+              <w:rPr>
+                <w:rFonts w:ascii="Times New Roman" w:eastAsia="Times New Roman" w:hAnsi="Times New Roman" w:cs="Times New Roman"/>
+                <w:b/>
+                <w:bCs/>
                 <w:color w:val="010101"/>
                 <w:sz w:val="16"/>
                 <w:szCs w:val="16"/>
@@ -10947,18 +10959,6 @@
         <w:spacing w:after="0" w:line="240" w:lineRule="auto"/>
         <w:rPr>
           <w:rFonts w:ascii="Times New Roman" w:eastAsia="Times New Roman" w:hAnsi="Times New Roman" w:cs="Times New Roman"/>
-          <w:sz w:val="24"/>
-          <w:szCs w:val="24"/>
-        </w:rPr>
-      </w:pPr>
-    </w:p>
-    <w:p>
-      <w:pPr>
-        <w:shd w:val="clear" w:color="auto" w:fill="FFFFFF"/>
-        <w:spacing w:after="0" w:line="240" w:lineRule="auto"/>
-        <w:rPr>
-          <w:rFonts w:ascii="Times New Roman" w:eastAsia="Times New Roman" w:hAnsi="Times New Roman" w:cs="Times New Roman"/>
-          <w:b/>
           <w:sz w:val="24"/>
           <w:szCs w:val="24"/>
         </w:rPr>
@@ -13559,7 +13559,7 @@
 </file>
 
 <file path=word/numbering.xml><?xml version="1.0" encoding="utf-8"?>
-<w:numbering xmlns:wpc="http://schemas.microsoft.com/office/word/2010/wordprocessingCanvas" xmlns:cx="http://schemas.microsoft.com/office/drawing/2014/chartex" xmlns:cx1="http://schemas.microsoft.com/office/drawing/2015/9/8/chartex" xmlns:cx2="http://schemas.microsoft.com/office/drawing/2015/10/21/chartex" xmlns:cx3="http://schemas.microsoft.com/office/drawing/2016/5/9/chartex" xmlns:cx4="http://schemas.microsoft.com/office/drawing/2016/5/10/chartex" xmlns:cx5="http://schemas.microsoft.com/office/drawing/2016/5/11/chartex" xmlns:cx6="http://schemas.microsoft.com/office/drawing/2016/5/12/chartex" xmlns:cx7="http://schemas.microsoft.com/office/drawing/2016/5/13/chartex" xmlns:cx8="http://schemas.microsoft.com/office/drawing/2016/5/14/chartex" xmlns:mc="http://schemas.openxmlformats.org/markup-compatibility/2006" xmlns:aink="http://schemas.microsoft.com/office/drawing/2016/ink" xmlns:am3d="http://schemas.microsoft.com/office/drawing/2017/model3d" xmlns:o="urn:schemas-microsoft-com:office:office" xmlns:oel="http://schemas.microsoft.com/office/2019/extlst" xmlns:r="http://schemas.openxmlformats.org/officeDocument/2006/relationships" xmlns:m="http://schemas.openxmlformats.org/officeDocument/2006/math" xmlns:v="urn:schemas-microsoft-com:vml" xmlns:wp14="http://schemas.microsoft.com/office/word/2010/wordprocessingDrawing" xmlns:wp="http://schemas.openxmlformats.org/drawingml/2006/wordprocessingDrawing" xmlns:w10="urn:schemas-microsoft-com:office:word" xmlns:w="http://schemas.openxmlformats.org/wordprocessingml/2006/main" xmlns:w14="http://schemas.microsoft.com/office/word/2010/wordml" xmlns:w15="http://schemas.microsoft.com/office/word/2012/wordml" xmlns:w16cex="http://schemas.microsoft.com/office/word/2018/wordml/cex" xmlns:w16cid="http://schemas.microsoft.com/office/word/2016/wordml/cid" xmlns:w16="http://schemas.microsoft.com/office/word/2018/wordml" xmlns:w16du="http://schemas.microsoft.com/office/word/2023/wordml/word16du" xmlns:w16sdtdh="http://schemas.microsoft.com/office/word/2020/wordml/sdtdatahash" xmlns:w16se="http://schemas.microsoft.com/office/word/2015/wordml/symex" xmlns:wpg="http://schemas.microsoft.com/office/word/2010/wordprocessingGroup" xmlns:wpi="http://schemas.microsoft.com/office/word/2010/wordprocessingInk" xmlns:wne="http://schemas.microsoft.com/office/word/2006/wordml" xmlns:wps="http://schemas.microsoft.com/office/word/2010/wordprocessingShape" mc:Ignorable="w14 w15 w16se w16cid w16 w16cex w16sdtdh w16du wp14">
+<w:numbering xmlns:wpc="http://schemas.microsoft.com/office/word/2010/wordprocessingCanvas" xmlns:cx="http://schemas.microsoft.com/office/drawing/2014/chartex" xmlns:cx1="http://schemas.microsoft.com/office/drawing/2015/9/8/chartex" xmlns:cx2="http://schemas.microsoft.com/office/drawing/2015/10/21/chartex" xmlns:cx3="http://schemas.microsoft.com/office/drawing/2016/5/9/chartex" xmlns:cx4="http://schemas.microsoft.com/office/drawing/2016/5/10/chartex" xmlns:cx5="http://schemas.microsoft.com/office/drawing/2016/5/11/chartex" xmlns:cx6="http://schemas.microsoft.com/office/drawing/2016/5/12/chartex" xmlns:cx7="http://schemas.microsoft.com/office/drawing/2016/5/13/chartex" xmlns:cx8="http://schemas.microsoft.com/office/drawing/2016/5/14/chartex" xmlns:mc="http://schemas.openxmlformats.org/markup-compatibility/2006" xmlns:aink="http://schemas.microsoft.com/office/drawing/2016/ink" xmlns:am3d="http://schemas.microsoft.com/office/drawing/2017/model3d" xmlns:o="urn:schemas-microsoft-com:office:office" xmlns:r="http://schemas.openxmlformats.org/officeDocument/2006/relationships" xmlns:m="http://schemas.openxmlformats.org/officeDocument/2006/math" xmlns:v="urn:schemas-microsoft-com:vml" xmlns:wp14="http://schemas.microsoft.com/office/word/2010/wordprocessingDrawing" xmlns:wp="http://schemas.openxmlformats.org/drawingml/2006/wordprocessingDrawing" xmlns:w10="urn:schemas-microsoft-com:office:word" xmlns:w="http://schemas.openxmlformats.org/wordprocessingml/2006/main" xmlns:w14="http://schemas.microsoft.com/office/word/2010/wordml" xmlns:w15="http://schemas.microsoft.com/office/word/2012/wordml" xmlns:w16cex="http://schemas.microsoft.com/office/word/2018/wordml/cex" xmlns:w16cid="http://schemas.microsoft.com/office/word/2016/wordml/cid" xmlns:w16="http://schemas.microsoft.com/office/word/2018/wordml" xmlns:w16sdtdh="http://schemas.microsoft.com/office/word/2020/wordml/sdtdatahash" xmlns:w16se="http://schemas.microsoft.com/office/word/2015/wordml/symex" xmlns:wpg="http://schemas.microsoft.com/office/word/2010/wordprocessingGroup" xmlns:wpi="http://schemas.microsoft.com/office/word/2010/wordprocessingInk" xmlns:wne="http://schemas.microsoft.com/office/word/2006/wordml" xmlns:wps="http://schemas.microsoft.com/office/word/2010/wordprocessingShape" mc:Ignorable="w14 w15 w16se w16cid w16 w16cex w16sdtdh wp14">
   <w:abstractNum w:abstractNumId="0" w15:restartNumberingAfterBreak="0">
     <w:nsid w:val="13E73551"/>
     <w:multiLevelType w:val="multilevel"/>
@@ -13772,17 +13772,17 @@
       </w:pPr>
     </w:lvl>
   </w:abstractNum>
-  <w:num w:numId="1" w16cid:durableId="696584540">
+  <w:num w:numId="1">
     <w:abstractNumId w:val="1"/>
   </w:num>
-  <w:num w:numId="2" w16cid:durableId="1565869455">
+  <w:num w:numId="2">
     <w:abstractNumId w:val="0"/>
   </w:num>
 </w:numbering>
 </file>
 
 <file path=word/styles.xml><?xml version="1.0" encoding="utf-8"?>
-<w:styles xmlns:mc="http://schemas.openxmlformats.org/markup-compatibility/2006" xmlns:r="http://schemas.openxmlformats.org/officeDocument/2006/relationships" xmlns:w="http://schemas.openxmlformats.org/wordprocessingml/2006/main" xmlns:w14="http://schemas.microsoft.com/office/word/2010/wordml" xmlns:w15="http://schemas.microsoft.com/office/word/2012/wordml" xmlns:w16cex="http://schemas.microsoft.com/office/word/2018/wordml/cex" xmlns:w16cid="http://schemas.microsoft.com/office/word/2016/wordml/cid" xmlns:w16="http://schemas.microsoft.com/office/word/2018/wordml" xmlns:w16du="http://schemas.microsoft.com/office/word/2023/wordml/word16du" xmlns:w16sdtdh="http://schemas.microsoft.com/office/word/2020/wordml/sdtdatahash" xmlns:w16se="http://schemas.microsoft.com/office/word/2015/wordml/symex" mc:Ignorable="w14 w15 w16se w16cid w16 w16cex w16sdtdh w16du">
+<w:styles xmlns:mc="http://schemas.openxmlformats.org/markup-compatibility/2006" xmlns:r="http://schemas.openxmlformats.org/officeDocument/2006/relationships" xmlns:w="http://schemas.openxmlformats.org/wordprocessingml/2006/main" xmlns:w14="http://schemas.microsoft.com/office/word/2010/wordml" xmlns:w15="http://schemas.microsoft.com/office/word/2012/wordml" xmlns:w16cex="http://schemas.microsoft.com/office/word/2018/wordml/cex" xmlns:w16cid="http://schemas.microsoft.com/office/word/2016/wordml/cid" xmlns:w16="http://schemas.microsoft.com/office/word/2018/wordml" xmlns:w16sdtdh="http://schemas.microsoft.com/office/word/2020/wordml/sdtdatahash" xmlns:w16se="http://schemas.microsoft.com/office/word/2015/wordml/symex" mc:Ignorable="w14 w15 w16se w16cid w16 w16cex w16sdtdh">
   <w:docDefaults>
     <w:rPrDefault>
       <w:rPr>

</xml_diff>